<commit_message>
Movement, 3Cameras, Moment, Particles
</commit_message>
<xml_diff>
--- a/DOCS/GDD.docx
+++ b/DOCS/GDD.docx
@@ -26,7 +26,6 @@
         </w:rPr>
         <w:t>Project “</w:t>
       </w:r>
-      <w:proofErr w:type="spellStart"/>
       <w:r>
         <w:rPr>
           <w:rFonts w:ascii="Trebuchet MS" w:eastAsia="Times New Roman" w:hAnsi="Trebuchet MS" w:cs="Times New Roman"/>
@@ -38,7 +37,6 @@
         </w:rPr>
         <w:t>FirstRPG</w:t>
       </w:r>
-      <w:proofErr w:type="spellEnd"/>
       <w:r>
         <w:rPr>
           <w:rFonts w:ascii="Trebuchet MS" w:eastAsia="Times New Roman" w:hAnsi="Trebuchet MS" w:cs="Times New Roman"/>
@@ -180,14 +178,7 @@
           <w:rFonts w:ascii="Arial" w:eastAsia="Times New Roman" w:hAnsi="Arial" w:cs="Arial"/>
           <w:color w:val="000000"/>
         </w:rPr>
-        <w:t>Action</w:t>
-      </w:r>
-      <w:r>
-        <w:rPr>
-          <w:rFonts w:ascii="Arial" w:eastAsia="Times New Roman" w:hAnsi="Arial" w:cs="Arial"/>
-          <w:color w:val="000000"/>
-        </w:rPr>
-        <w:t xml:space="preserve"> RPG</w:t>
+        <w:t>Action RPG</w:t>
       </w:r>
       <w:r>
         <w:rPr>
@@ -240,276 +231,275 @@
           <w:color w:val="000000"/>
         </w:rPr>
         <w:t>ADULTS MEMEs</w:t>
+      </w:r>
+    </w:p>
+    <w:p>
+      <w:pPr>
+        <w:spacing w:after="0" w:line="240" w:lineRule="auto"/>
+        <w:rPr>
+          <w:rFonts w:ascii="Times New Roman" w:eastAsia="Times New Roman" w:hAnsi="Times New Roman" w:cs="Times New Roman"/>
+          <w:sz w:val="24"/>
+          <w:szCs w:val="24"/>
+        </w:rPr>
+      </w:pPr>
+      <w:r>
+        <w:rPr>
+          <w:rFonts w:ascii="Arial" w:eastAsia="Times New Roman" w:hAnsi="Arial" w:cs="Arial"/>
+          <w:b/>
+          <w:bCs/>
+          <w:color w:val="000000"/>
+        </w:rPr>
+        <w:t>Controls:</w:t>
+      </w:r>
+      <w:r>
+        <w:rPr>
+          <w:rFonts w:ascii="Arial" w:eastAsia="Times New Roman" w:hAnsi="Arial" w:cs="Arial"/>
+          <w:color w:val="000000"/>
+        </w:rPr>
+        <w:t xml:space="preserve"> </w:t>
+      </w:r>
+      <w:r>
+        <w:rPr>
+          <w:rFonts w:ascii="Arial" w:eastAsia="Times New Roman" w:hAnsi="Arial" w:cs="Arial"/>
+          <w:color w:val="000000"/>
+        </w:rPr>
+        <w:t>Mouse-keyboard</w:t>
+      </w:r>
+      <w:r>
+        <w:rPr>
+          <w:rFonts w:ascii="Arial" w:eastAsia="Times New Roman" w:hAnsi="Arial" w:cs="Arial"/>
+          <w:color w:val="000000"/>
+        </w:rPr>
+        <w:t xml:space="preserve"> and controller</w:t>
+      </w:r>
+    </w:p>
+    <w:p>
+      <w:pPr>
+        <w:spacing w:after="0" w:line="240" w:lineRule="auto"/>
+        <w:rPr>
+          <w:rFonts w:ascii="Times New Roman" w:eastAsia="Times New Roman" w:hAnsi="Times New Roman" w:cs="Times New Roman"/>
+          <w:sz w:val="24"/>
+          <w:szCs w:val="24"/>
+        </w:rPr>
+      </w:pPr>
+      <w:r>
+        <w:rPr>
+          <w:rFonts w:ascii="Arial" w:eastAsia="Times New Roman" w:hAnsi="Arial" w:cs="Arial"/>
+          <w:b/>
+          <w:bCs/>
+          <w:color w:val="000000"/>
+        </w:rPr>
+        <w:t>Thematic Setting:</w:t>
+      </w:r>
+      <w:r>
+        <w:rPr>
+          <w:rFonts w:ascii="Arial" w:eastAsia="Times New Roman" w:hAnsi="Arial" w:cs="Arial"/>
+          <w:color w:val="000000"/>
+        </w:rPr>
+        <w:t xml:space="preserve"> </w:t>
+      </w:r>
+      <w:r>
+        <w:rPr>
+          <w:rFonts w:ascii="Arial" w:eastAsia="Times New Roman" w:hAnsi="Arial" w:cs="Arial"/>
+          <w:color w:val="000000"/>
+        </w:rPr>
+        <w:t>Krazy LSD induced</w:t>
+      </w:r>
+    </w:p>
+    <w:p>
+      <w:pPr>
+        <w:spacing w:after="0" w:line="240" w:lineRule="auto"/>
+        <w:rPr>
+          <w:rFonts w:ascii="Times New Roman" w:eastAsia="Times New Roman" w:hAnsi="Times New Roman" w:cs="Times New Roman"/>
+          <w:sz w:val="24"/>
+          <w:szCs w:val="24"/>
+        </w:rPr>
+      </w:pPr>
+      <w:r>
+        <w:rPr>
+          <w:rFonts w:ascii="Arial" w:eastAsia="Times New Roman" w:hAnsi="Arial" w:cs="Arial"/>
+          <w:b/>
+          <w:bCs/>
+          <w:color w:val="000000"/>
+        </w:rPr>
+        <w:t>Tech Stack:</w:t>
+      </w:r>
+      <w:r>
+        <w:rPr>
+          <w:rFonts w:ascii="Arial" w:eastAsia="Times New Roman" w:hAnsi="Arial" w:cs="Arial"/>
+          <w:color w:val="000000"/>
+        </w:rPr>
+        <w:t xml:space="preserve"> </w:t>
+      </w:r>
+      <w:r>
+        <w:rPr>
+          <w:rFonts w:ascii="Arial" w:eastAsia="Times New Roman" w:hAnsi="Arial" w:cs="Arial"/>
+          <w:color w:val="000000"/>
+        </w:rPr>
+        <w:t>Unity</w:t>
+      </w:r>
+      <w:r>
+        <w:rPr>
+          <w:rFonts w:ascii="Arial" w:eastAsia="Times New Roman" w:hAnsi="Arial" w:cs="Arial"/>
+          <w:color w:val="000000"/>
+        </w:rPr>
+        <w:t xml:space="preserve"> + C#</w:t>
+      </w:r>
+      <w:r>
+        <w:rPr>
+          <w:rFonts w:ascii="Arial" w:eastAsia="Times New Roman" w:hAnsi="Arial" w:cs="Arial"/>
+          <w:color w:val="000000"/>
+        </w:rPr>
+        <w:t xml:space="preserve"> + Blender + Gimp + Audacity</w:t>
+      </w:r>
+    </w:p>
+    <w:p>
+      <w:pPr>
+        <w:spacing w:after="0" w:line="240" w:lineRule="auto"/>
+        <w:rPr>
+          <w:rFonts w:ascii="Times New Roman" w:eastAsia="Times New Roman" w:hAnsi="Times New Roman" w:cs="Times New Roman"/>
+          <w:sz w:val="24"/>
+          <w:szCs w:val="24"/>
+        </w:rPr>
+      </w:pPr>
+      <w:r>
+        <w:rPr>
+          <w:rFonts w:ascii="Arial" w:eastAsia="Times New Roman" w:hAnsi="Arial" w:cs="Arial"/>
+          <w:b/>
+          <w:bCs/>
+          <w:color w:val="000000"/>
+        </w:rPr>
+        <w:t>Platform(s):</w:t>
+      </w:r>
+      <w:r>
+        <w:rPr>
+          <w:rFonts w:ascii="Arial" w:eastAsia="Times New Roman" w:hAnsi="Arial" w:cs="Arial"/>
+          <w:color w:val="000000"/>
+        </w:rPr>
+        <w:t xml:space="preserve"> </w:t>
+      </w:r>
+      <w:r>
+        <w:rPr>
+          <w:rFonts w:ascii="Arial" w:eastAsia="Times New Roman" w:hAnsi="Arial" w:cs="Arial"/>
+          <w:color w:val="000000"/>
+        </w:rPr>
+        <w:t xml:space="preserve">Steam, </w:t>
+      </w:r>
+      <w:r>
+        <w:rPr>
+          <w:rFonts w:ascii="Arial" w:eastAsia="Times New Roman" w:hAnsi="Arial" w:cs="Arial"/>
+          <w:color w:val="000000"/>
+        </w:rPr>
+        <w:t>PC, Android</w:t>
+      </w:r>
+    </w:p>
+    <w:p>
+      <w:pPr>
+        <w:spacing w:after="0" w:line="240" w:lineRule="auto"/>
+        <w:rPr>
+          <w:rFonts w:ascii="Times New Roman" w:eastAsia="Times New Roman" w:hAnsi="Times New Roman" w:cs="Times New Roman"/>
+          <w:sz w:val="24"/>
+          <w:szCs w:val="24"/>
+        </w:rPr>
+      </w:pPr>
+      <w:r>
+        <w:rPr>
+          <w:rFonts w:ascii="Arial" w:eastAsia="Times New Roman" w:hAnsi="Arial" w:cs="Arial"/>
+          <w:b/>
+          <w:bCs/>
+          <w:color w:val="000000"/>
+        </w:rPr>
+        <w:t>Game Moment:</w:t>
+      </w:r>
+      <w:r>
+        <w:rPr>
+          <w:rFonts w:ascii="Arial" w:eastAsia="Times New Roman" w:hAnsi="Arial" w:cs="Arial"/>
+          <w:color w:val="000000"/>
+        </w:rPr>
+        <w:t xml:space="preserve"> </w:t>
+      </w:r>
+      <w:r>
+        <w:rPr>
+          <w:rFonts w:ascii="Arial" w:eastAsia="Times New Roman" w:hAnsi="Arial" w:cs="Arial"/>
+          <w:color w:val="000000"/>
+        </w:rPr>
+        <w:t>Combat, mood setting</w:t>
+      </w:r>
+    </w:p>
+    <w:p>
+      <w:pPr>
+        <w:spacing w:after="240" w:line="240" w:lineRule="auto"/>
+        <w:rPr>
+          <w:rFonts w:ascii="Times New Roman" w:eastAsia="Times New Roman" w:hAnsi="Times New Roman" w:cs="Times New Roman"/>
+          <w:sz w:val="24"/>
+          <w:szCs w:val="24"/>
+        </w:rPr>
+      </w:pPr>
+    </w:p>
+    <w:p>
+      <w:pPr>
+        <w:spacing w:after="0" w:line="240" w:lineRule="auto"/>
+        <w:rPr>
+          <w:rFonts w:ascii="Times New Roman" w:eastAsia="Times New Roman" w:hAnsi="Times New Roman" w:cs="Times New Roman"/>
+          <w:sz w:val="24"/>
+          <w:szCs w:val="24"/>
+        </w:rPr>
+      </w:pPr>
+      <w:r>
+        <w:rPr>
+          <w:rFonts w:ascii="Arial" w:eastAsia="Times New Roman" w:hAnsi="Arial" w:cs="Arial"/>
+          <w:b/>
+          <w:bCs/>
+          <w:color w:val="000000"/>
+        </w:rPr>
+        <w:t>Game Summary:</w:t>
+      </w:r>
+      <w:r>
+        <w:rPr>
+          <w:rFonts w:ascii="Arial" w:eastAsia="Times New Roman" w:hAnsi="Arial" w:cs="Arial"/>
+          <w:color w:val="000000"/>
+        </w:rPr>
+        <w:t xml:space="preserve"> </w:t>
+      </w:r>
+    </w:p>
+    <w:p>
+      <w:pPr>
+        <w:spacing w:after="0" w:line="240" w:lineRule="auto"/>
+        <w:rPr>
+          <w:rFonts w:ascii="Times New Roman" w:eastAsia="Times New Roman" w:hAnsi="Times New Roman" w:cs="Times New Roman"/>
+          <w:sz w:val="24"/>
+          <w:szCs w:val="24"/>
+        </w:rPr>
+      </w:pPr>
+    </w:p>
+    <w:p>
+      <w:pPr>
+        <w:spacing w:after="0" w:line="240" w:lineRule="auto"/>
+        <w:rPr>
+          <w:rFonts w:ascii="Times New Roman" w:eastAsia="Times New Roman" w:hAnsi="Times New Roman" w:cs="Times New Roman"/>
+          <w:sz w:val="24"/>
+          <w:szCs w:val="24"/>
+        </w:rPr>
+      </w:pPr>
+      <w:r>
+        <w:rPr>
+          <w:rFonts w:ascii="Arial" w:eastAsia="Times New Roman" w:hAnsi="Arial" w:cs="Arial"/>
+          <w:b/>
+          <w:bCs/>
+          <w:color w:val="000000"/>
+        </w:rPr>
+        <w:t xml:space="preserve">Core Player Experience: </w:t>
+      </w:r>
+      <w:r>
+        <w:rPr>
+          <w:rFonts w:ascii="Arial" w:eastAsia="Times New Roman" w:hAnsi="Arial" w:cs="Arial"/>
+          <w:bCs/>
+          <w:color w:val="000000"/>
+        </w:rPr>
+        <w:t>Funny Sexual Adult Adventure</w:t>
       </w:r>
       <w:bookmarkStart w:id="0" w:name="_GoBack"/>
       <w:bookmarkEnd w:id="0"/>
-    </w:p>
-    <w:p>
-      <w:pPr>
-        <w:spacing w:after="0" w:line="240" w:lineRule="auto"/>
-        <w:rPr>
-          <w:rFonts w:ascii="Times New Roman" w:eastAsia="Times New Roman" w:hAnsi="Times New Roman" w:cs="Times New Roman"/>
-          <w:sz w:val="24"/>
-          <w:szCs w:val="24"/>
-        </w:rPr>
-      </w:pPr>
-      <w:r>
-        <w:rPr>
-          <w:rFonts w:ascii="Arial" w:eastAsia="Times New Roman" w:hAnsi="Arial" w:cs="Arial"/>
-          <w:b/>
-          <w:bCs/>
-          <w:color w:val="000000"/>
-        </w:rPr>
-        <w:t>Controls:</w:t>
-      </w:r>
-      <w:r>
-        <w:rPr>
-          <w:rFonts w:ascii="Arial" w:eastAsia="Times New Roman" w:hAnsi="Arial" w:cs="Arial"/>
-          <w:color w:val="000000"/>
-        </w:rPr>
-        <w:t xml:space="preserve"> </w:t>
-      </w:r>
-      <w:r>
-        <w:rPr>
-          <w:rFonts w:ascii="Arial" w:eastAsia="Times New Roman" w:hAnsi="Arial" w:cs="Arial"/>
-          <w:color w:val="000000"/>
-        </w:rPr>
-        <w:t>Mouse-keyboard</w:t>
-      </w:r>
-      <w:r>
-        <w:rPr>
-          <w:rFonts w:ascii="Arial" w:eastAsia="Times New Roman" w:hAnsi="Arial" w:cs="Arial"/>
-          <w:color w:val="000000"/>
-        </w:rPr>
-        <w:t xml:space="preserve"> and controller</w:t>
-      </w:r>
-    </w:p>
-    <w:p>
-      <w:pPr>
-        <w:spacing w:after="0" w:line="240" w:lineRule="auto"/>
-        <w:rPr>
-          <w:rFonts w:ascii="Times New Roman" w:eastAsia="Times New Roman" w:hAnsi="Times New Roman" w:cs="Times New Roman"/>
-          <w:sz w:val="24"/>
-          <w:szCs w:val="24"/>
-        </w:rPr>
-      </w:pPr>
-      <w:r>
-        <w:rPr>
-          <w:rFonts w:ascii="Arial" w:eastAsia="Times New Roman" w:hAnsi="Arial" w:cs="Arial"/>
-          <w:b/>
-          <w:bCs/>
-          <w:color w:val="000000"/>
-        </w:rPr>
-        <w:t>Thematic Setting:</w:t>
-      </w:r>
-      <w:r>
-        <w:rPr>
-          <w:rFonts w:ascii="Arial" w:eastAsia="Times New Roman" w:hAnsi="Arial" w:cs="Arial"/>
-          <w:color w:val="000000"/>
-        </w:rPr>
-        <w:t xml:space="preserve"> </w:t>
-      </w:r>
-      <w:proofErr w:type="spellStart"/>
-      <w:r>
-        <w:rPr>
-          <w:rFonts w:ascii="Arial" w:eastAsia="Times New Roman" w:hAnsi="Arial" w:cs="Arial"/>
-          <w:color w:val="000000"/>
-        </w:rPr>
-        <w:t>Krazy</w:t>
-      </w:r>
-      <w:proofErr w:type="spellEnd"/>
-      <w:r>
-        <w:rPr>
-          <w:rFonts w:ascii="Arial" w:eastAsia="Times New Roman" w:hAnsi="Arial" w:cs="Arial"/>
-          <w:color w:val="000000"/>
-        </w:rPr>
-        <w:t xml:space="preserve"> LSD induced</w:t>
-      </w:r>
-    </w:p>
-    <w:p>
-      <w:pPr>
-        <w:spacing w:after="0" w:line="240" w:lineRule="auto"/>
-        <w:rPr>
-          <w:rFonts w:ascii="Times New Roman" w:eastAsia="Times New Roman" w:hAnsi="Times New Roman" w:cs="Times New Roman"/>
-          <w:sz w:val="24"/>
-          <w:szCs w:val="24"/>
-        </w:rPr>
-      </w:pPr>
-      <w:r>
-        <w:rPr>
-          <w:rFonts w:ascii="Arial" w:eastAsia="Times New Roman" w:hAnsi="Arial" w:cs="Arial"/>
-          <w:b/>
-          <w:bCs/>
-          <w:color w:val="000000"/>
-        </w:rPr>
-        <w:t>Tech Stack:</w:t>
-      </w:r>
-      <w:r>
-        <w:rPr>
-          <w:rFonts w:ascii="Arial" w:eastAsia="Times New Roman" w:hAnsi="Arial" w:cs="Arial"/>
-          <w:color w:val="000000"/>
-        </w:rPr>
-        <w:t xml:space="preserve"> </w:t>
-      </w:r>
-      <w:r>
-        <w:rPr>
-          <w:rFonts w:ascii="Arial" w:eastAsia="Times New Roman" w:hAnsi="Arial" w:cs="Arial"/>
-          <w:color w:val="000000"/>
-        </w:rPr>
-        <w:t>Unity</w:t>
-      </w:r>
-      <w:r>
-        <w:rPr>
-          <w:rFonts w:ascii="Arial" w:eastAsia="Times New Roman" w:hAnsi="Arial" w:cs="Arial"/>
-          <w:color w:val="000000"/>
-        </w:rPr>
-        <w:t xml:space="preserve"> + C#</w:t>
-      </w:r>
-      <w:r>
-        <w:rPr>
-          <w:rFonts w:ascii="Arial" w:eastAsia="Times New Roman" w:hAnsi="Arial" w:cs="Arial"/>
-          <w:color w:val="000000"/>
-        </w:rPr>
-        <w:t xml:space="preserve"> + Blender + Gimp + Audacity</w:t>
-      </w:r>
-    </w:p>
-    <w:p>
-      <w:pPr>
-        <w:spacing w:after="0" w:line="240" w:lineRule="auto"/>
-        <w:rPr>
-          <w:rFonts w:ascii="Times New Roman" w:eastAsia="Times New Roman" w:hAnsi="Times New Roman" w:cs="Times New Roman"/>
-          <w:sz w:val="24"/>
-          <w:szCs w:val="24"/>
-        </w:rPr>
-      </w:pPr>
-      <w:r>
-        <w:rPr>
-          <w:rFonts w:ascii="Arial" w:eastAsia="Times New Roman" w:hAnsi="Arial" w:cs="Arial"/>
-          <w:b/>
-          <w:bCs/>
-          <w:color w:val="000000"/>
-        </w:rPr>
-        <w:t>Platform(s):</w:t>
-      </w:r>
-      <w:r>
-        <w:rPr>
-          <w:rFonts w:ascii="Arial" w:eastAsia="Times New Roman" w:hAnsi="Arial" w:cs="Arial"/>
-          <w:color w:val="000000"/>
-        </w:rPr>
-        <w:t xml:space="preserve"> </w:t>
-      </w:r>
-      <w:r>
-        <w:rPr>
-          <w:rFonts w:ascii="Arial" w:eastAsia="Times New Roman" w:hAnsi="Arial" w:cs="Arial"/>
-          <w:color w:val="000000"/>
-        </w:rPr>
-        <w:t xml:space="preserve">Steam, </w:t>
-      </w:r>
-      <w:r>
-        <w:rPr>
-          <w:rFonts w:ascii="Arial" w:eastAsia="Times New Roman" w:hAnsi="Arial" w:cs="Arial"/>
-          <w:color w:val="000000"/>
-        </w:rPr>
-        <w:t>PC, Android</w:t>
-      </w:r>
-    </w:p>
-    <w:p>
-      <w:pPr>
-        <w:spacing w:after="0" w:line="240" w:lineRule="auto"/>
-        <w:rPr>
-          <w:rFonts w:ascii="Times New Roman" w:eastAsia="Times New Roman" w:hAnsi="Times New Roman" w:cs="Times New Roman"/>
-          <w:sz w:val="24"/>
-          <w:szCs w:val="24"/>
-        </w:rPr>
-      </w:pPr>
-      <w:r>
-        <w:rPr>
-          <w:rFonts w:ascii="Arial" w:eastAsia="Times New Roman" w:hAnsi="Arial" w:cs="Arial"/>
-          <w:b/>
-          <w:bCs/>
-          <w:color w:val="000000"/>
-        </w:rPr>
-        <w:t>Game Moment:</w:t>
-      </w:r>
-      <w:r>
-        <w:rPr>
-          <w:rFonts w:ascii="Arial" w:eastAsia="Times New Roman" w:hAnsi="Arial" w:cs="Arial"/>
-          <w:color w:val="000000"/>
-        </w:rPr>
-        <w:t xml:space="preserve"> </w:t>
-      </w:r>
-      <w:r>
-        <w:rPr>
-          <w:rFonts w:ascii="Arial" w:eastAsia="Times New Roman" w:hAnsi="Arial" w:cs="Arial"/>
-          <w:color w:val="000000"/>
-        </w:rPr>
-        <w:t>Combat, mood setting</w:t>
-      </w:r>
-    </w:p>
-    <w:p>
-      <w:pPr>
-        <w:spacing w:after="240" w:line="240" w:lineRule="auto"/>
-        <w:rPr>
-          <w:rFonts w:ascii="Times New Roman" w:eastAsia="Times New Roman" w:hAnsi="Times New Roman" w:cs="Times New Roman"/>
-          <w:sz w:val="24"/>
-          <w:szCs w:val="24"/>
-        </w:rPr>
-      </w:pPr>
-    </w:p>
-    <w:p>
-      <w:pPr>
-        <w:spacing w:after="0" w:line="240" w:lineRule="auto"/>
-        <w:rPr>
-          <w:rFonts w:ascii="Times New Roman" w:eastAsia="Times New Roman" w:hAnsi="Times New Roman" w:cs="Times New Roman"/>
-          <w:sz w:val="24"/>
-          <w:szCs w:val="24"/>
-        </w:rPr>
-      </w:pPr>
-      <w:r>
-        <w:rPr>
-          <w:rFonts w:ascii="Arial" w:eastAsia="Times New Roman" w:hAnsi="Arial" w:cs="Arial"/>
-          <w:b/>
-          <w:bCs/>
-          <w:color w:val="000000"/>
-        </w:rPr>
-        <w:t>Game Summary:</w:t>
-      </w:r>
-      <w:r>
-        <w:rPr>
-          <w:rFonts w:ascii="Arial" w:eastAsia="Times New Roman" w:hAnsi="Arial" w:cs="Arial"/>
-          <w:color w:val="000000"/>
-        </w:rPr>
-        <w:t xml:space="preserve"> </w:t>
-      </w:r>
-    </w:p>
-    <w:p>
-      <w:pPr>
-        <w:spacing w:after="0" w:line="240" w:lineRule="auto"/>
-        <w:rPr>
-          <w:rFonts w:ascii="Times New Roman" w:eastAsia="Times New Roman" w:hAnsi="Times New Roman" w:cs="Times New Roman"/>
-          <w:sz w:val="24"/>
-          <w:szCs w:val="24"/>
-        </w:rPr>
-      </w:pPr>
-    </w:p>
-    <w:p>
-      <w:pPr>
-        <w:spacing w:after="0" w:line="240" w:lineRule="auto"/>
-        <w:rPr>
-          <w:rFonts w:ascii="Times New Roman" w:eastAsia="Times New Roman" w:hAnsi="Times New Roman" w:cs="Times New Roman"/>
-          <w:sz w:val="24"/>
-          <w:szCs w:val="24"/>
-        </w:rPr>
-      </w:pPr>
-      <w:r>
-        <w:rPr>
-          <w:rFonts w:ascii="Arial" w:eastAsia="Times New Roman" w:hAnsi="Arial" w:cs="Arial"/>
-          <w:b/>
-          <w:bCs/>
-          <w:color w:val="000000"/>
-        </w:rPr>
-        <w:t xml:space="preserve">Core Player Experience: </w:t>
-      </w:r>
     </w:p>
     <w:p>
       <w:pPr>

</xml_diff>